<commit_message>
Add ability to format lists
This only allows one to format all of the text of a single bullet
point in a list. Seperate formating will show up as a seperate
bullet point.
</commit_message>
<xml_diff>
--- a/tests/data/markdown_to_docx_filled.docx
+++ b/tests/data/markdown_to_docx_filled.docx
@@ -104,14 +104,20 @@
       </w:r>
       <w:r>
         <w:t xml:space="preserve"/>
-        <w:br/>
-        <w:t xml:space="preserve"/>
-      </w:r>
-      <w:r>
-        <w:t xml:space="preserve"/>
-      </w:r>
-      <w:r>
-        <w:tab/>
+      </w:r>
+      <w:r>
+        <w:t xml:space="preserve"/>
+        <w:br/>
+        <w:t xml:space="preserve"/>
+      </w:r>
+      <w:r>
+        <w:t xml:space="preserve"/>
+      </w:r>
+      <w:r>
+        <w:tab/>
+      </w:r>
+      <w:r>
+        <w:t xml:space="preserve"/>
       </w:r>
       <w:r>
         <w:t xml:space="preserve">This is a blockquote.</w:t>
@@ -124,14 +130,20 @@
       </w:r>
       <w:r>
         <w:t xml:space="preserve"/>
-        <w:br/>
-        <w:t xml:space="preserve"/>
-      </w:r>
-      <w:r>
-        <w:t xml:space="preserve"/>
-      </w:r>
-      <w:r>
-        <w:tab/>
+      </w:r>
+      <w:r>
+        <w:t xml:space="preserve"/>
+        <w:br/>
+        <w:t xml:space="preserve"/>
+      </w:r>
+      <w:r>
+        <w:t xml:space="preserve"/>
+      </w:r>
+      <w:r>
+        <w:tab/>
+      </w:r>
+      <w:r>
+        <w:t xml:space="preserve"/>
       </w:r>
       <w:r>
         <w:t xml:space="preserve">This is the second paragraph in the blockquote.</w:t>
@@ -144,7 +156,19 @@
       </w:r>
       <w:r>
         <w:t xml:space="preserve"/>
-        <w:br/>
+      </w:r>
+      <w:r>
+        <w:t xml:space="preserve"/>
+        <w:br/>
+        <w:t xml:space="preserve"/>
+      </w:r>
+      <w:r>
+        <w:t xml:space="preserve"/>
+      </w:r>
+      <w:r>
+        <w:tab/>
+      </w:r>
+      <w:r>
         <w:t xml:space="preserve"/>
       </w:r>
       <w:r>
@@ -153,12 +177,6 @@
           <w:szCs w:val="40"/>
           <w:b/>
         </w:rPr>
-        <w:t xml:space="preserve"/>
-      </w:r>
-      <w:r>
-        <w:tab/>
-      </w:r>
-      <w:r>
         <w:t xml:space="preserve">This is an H2 in a blockquote</w:t>
       </w:r>
       <w:r>
@@ -166,6 +184,9 @@
       </w:r>
       <w:r>
         <w:tab/>
+      </w:r>
+      <w:r>
+        <w:t xml:space="preserve"/>
       </w:r>
       <w:r>
         <w:t xml:space="preserve"/>
@@ -249,35 +270,44 @@
         <w:tab/>
       </w:r>
       <w:r>
-        <w:t xml:space="preserve">- Candy.</w:t>
-      </w:r>
-      <w:r>
-        <w:t xml:space="preserve"/>
-        <w:br/>
-        <w:t xml:space="preserve"/>
-      </w:r>
-      <w:r>
-        <w:t xml:space="preserve"/>
-      </w:r>
-      <w:r>
-        <w:tab/>
-      </w:r>
-      <w:r>
-        <w:t xml:space="preserve">- Gum.</w:t>
-      </w:r>
-      <w:r>
-        <w:t xml:space="preserve"/>
-        <w:br/>
-        <w:t xml:space="preserve"/>
-      </w:r>
-      <w:r>
-        <w:t xml:space="preserve"/>
-      </w:r>
-      <w:r>
-        <w:tab/>
-      </w:r>
-      <w:r>
-        <w:t xml:space="preserve">- Booze.</w:t>
+        <w:t xml:space="preserve"> -</w:t>
+      </w:r>
+      <w:r>
+        <w:t xml:space="preserve">Candy.</w:t>
+      </w:r>
+      <w:r>
+        <w:t xml:space="preserve"/>
+        <w:br/>
+        <w:t xml:space="preserve"/>
+      </w:r>
+      <w:r>
+        <w:t xml:space="preserve"/>
+      </w:r>
+      <w:r>
+        <w:tab/>
+      </w:r>
+      <w:r>
+        <w:t xml:space="preserve"> -</w:t>
+      </w:r>
+      <w:r>
+        <w:t xml:space="preserve">Gum.</w:t>
+      </w:r>
+      <w:r>
+        <w:t xml:space="preserve"/>
+        <w:br/>
+        <w:t xml:space="preserve"/>
+      </w:r>
+      <w:r>
+        <w:t xml:space="preserve"/>
+      </w:r>
+      <w:r>
+        <w:tab/>
+      </w:r>
+      <w:r>
+        <w:t xml:space="preserve"> -</w:t>
+      </w:r>
+      <w:r>
+        <w:t xml:space="preserve">Booze.</w:t>
       </w:r>
       <w:r>
         <w:t xml:space="preserve"/>
@@ -309,36 +339,68 @@
         <w:tab/>
       </w:r>
       <w:r>
-        <w:t xml:space="preserve">- Candy.</w:t>
-      </w:r>
-      <w:r>
-        <w:t xml:space="preserve"/>
-        <w:br/>
-        <w:t xml:space="preserve"/>
-      </w:r>
-      <w:r>
-        <w:t xml:space="preserve"/>
-      </w:r>
-      <w:r>
-        <w:tab/>
-      </w:r>
-      <w:r>
-        <w:t xml:space="preserve">- Gum.</w:t>
-      </w:r>
-      <w:r>
-        <w:t xml:space="preserve"/>
-        <w:br/>
-        <w:t xml:space="preserve"/>
-      </w:r>
-      <w:r>
-        <w:t xml:space="preserve"/>
-      </w:r>
-      <w:r>
-        <w:tab/>
-      </w:r>
-      <w:r>
-        <w:t xml:space="preserve">- Booze.</w:t>
-      </w:r>
+        <w:t xml:space="preserve"> -</w:t>
+      </w:r>
+      <w:r>
+        <w:rPr>
+          <w:i/>
+        </w:rPr>
+        <w:t xml:space="preserve">Candy.</w:t>
+      </w:r>
+      <w:r>
+        <w:t xml:space="preserve"/>
+        <w:br/>
+        <w:t xml:space="preserve"/>
+      </w:r>
+      <w:r>
+        <w:t xml:space="preserve"/>
+      </w:r>
+      <w:r>
+        <w:tab/>
+      </w:r>
+      <w:r>
+        <w:t xml:space="preserve"> -</w:t>
+      </w:r>
+      <w:r>
+        <w:rPr>
+          <w:b/>
+        </w:rPr>
+        <w:t xml:space="preserve">Gum.</w:t>
+      </w:r>
+      <w:r>
+        <w:t xml:space="preserve"/>
+      </w:r>
+      <w:r>
+        <w:tab/>
+      </w:r>
+      <w:r>
+        <w:t xml:space="preserve"> -</w:t>
+      </w:r>
+      <w:r>
+        <w:t xml:space="preserve"> only one format per bullet point</w:t>
+      </w:r>
+      <w:r>
+        <w:t xml:space="preserve"/>
+        <w:br/>
+        <w:t xml:space="preserve"/>
+      </w:r>
+      <w:r>
+        <w:t xml:space="preserve"/>
+      </w:r>
+      <w:r>
+        <w:tab/>
+      </w:r>
+      <w:r>
+        <w:t xml:space="preserve"> -</w:t>
+      </w:r>
+      <w:hyperlink r:id="rId6" w:tgtFrame="_blank">
+        <w:r>
+          <w:rPr>
+            <w:u w:val="single"/>
+          </w:rPr>
+          <w:t xml:space="preserve">Booze.</w:t>
+        </w:r>
+      </w:hyperlink>
       <w:r>
         <w:t xml:space="preserve"/>
         <w:br/>
@@ -369,35 +431,44 @@
         <w:tab/>
       </w:r>
       <w:r>
-        <w:t xml:space="preserve">- Candy.</w:t>
-      </w:r>
-      <w:r>
-        <w:t xml:space="preserve"/>
-        <w:br/>
-        <w:t xml:space="preserve"/>
-      </w:r>
-      <w:r>
-        <w:t xml:space="preserve"/>
-      </w:r>
-      <w:r>
-        <w:tab/>
-      </w:r>
-      <w:r>
-        <w:t xml:space="preserve">- Gum.</w:t>
-      </w:r>
-      <w:r>
-        <w:t xml:space="preserve"/>
-        <w:br/>
-        <w:t xml:space="preserve"/>
-      </w:r>
-      <w:r>
-        <w:t xml:space="preserve"/>
-      </w:r>
-      <w:r>
-        <w:tab/>
-      </w:r>
-      <w:r>
-        <w:t xml:space="preserve">- Booze.</w:t>
+        <w:t xml:space="preserve"> -</w:t>
+      </w:r>
+      <w:r>
+        <w:t xml:space="preserve">Candy.</w:t>
+      </w:r>
+      <w:r>
+        <w:t xml:space="preserve"/>
+        <w:br/>
+        <w:t xml:space="preserve"/>
+      </w:r>
+      <w:r>
+        <w:t xml:space="preserve"/>
+      </w:r>
+      <w:r>
+        <w:tab/>
+      </w:r>
+      <w:r>
+        <w:t xml:space="preserve"> -</w:t>
+      </w:r>
+      <w:r>
+        <w:t xml:space="preserve">Gum.</w:t>
+      </w:r>
+      <w:r>
+        <w:t xml:space="preserve"/>
+        <w:br/>
+        <w:t xml:space="preserve"/>
+      </w:r>
+      <w:r>
+        <w:t xml:space="preserve"/>
+      </w:r>
+      <w:r>
+        <w:tab/>
+      </w:r>
+      <w:r>
+        <w:t xml:space="preserve"> -</w:t>
+      </w:r>
+      <w:r>
+        <w:t xml:space="preserve">Booze.</w:t>
       </w:r>
       <w:r>
         <w:t xml:space="preserve"/>
@@ -429,35 +500,178 @@
         <w:tab/>
       </w:r>
       <w:r>
-        <w:t xml:space="preserve">- Red</w:t>
-      </w:r>
-      <w:r>
-        <w:t xml:space="preserve"/>
-        <w:br/>
-        <w:t xml:space="preserve"/>
-      </w:r>
-      <w:r>
-        <w:t xml:space="preserve"/>
-      </w:r>
-      <w:r>
-        <w:tab/>
-      </w:r>
-      <w:r>
-        <w:t xml:space="preserve">- Green</w:t>
-      </w:r>
-      <w:r>
-        <w:t xml:space="preserve"/>
-        <w:br/>
-        <w:t xml:space="preserve"/>
-      </w:r>
-      <w:r>
-        <w:t xml:space="preserve"/>
-      </w:r>
-      <w:r>
-        <w:tab/>
-      </w:r>
-      <w:r>
-        <w:t xml:space="preserve">- Blue</w:t>
+        <w:t xml:space="preserve"> -</w:t>
+      </w:r>
+      <w:r>
+        <w:t xml:space="preserve">Red</w:t>
+      </w:r>
+      <w:r>
+        <w:t xml:space="preserve"/>
+        <w:br/>
+        <w:t xml:space="preserve"/>
+      </w:r>
+      <w:r>
+        <w:t xml:space="preserve"/>
+      </w:r>
+      <w:r>
+        <w:tab/>
+      </w:r>
+      <w:r>
+        <w:t xml:space="preserve"> -</w:t>
+      </w:r>
+      <w:r>
+        <w:t xml:space="preserve">Green</w:t>
+      </w:r>
+      <w:r>
+        <w:t xml:space="preserve"/>
+        <w:br/>
+        <w:t xml:space="preserve"/>
+      </w:r>
+      <w:r>
+        <w:t xml:space="preserve"/>
+      </w:r>
+      <w:r>
+        <w:tab/>
+      </w:r>
+      <w:r>
+        <w:t xml:space="preserve"> -</w:t>
+      </w:r>
+      <w:r>
+        <w:t xml:space="preserve">Blue</w:t>
+      </w:r>
+      <w:r>
+        <w:t xml:space="preserve"/>
+        <w:br/>
+        <w:t xml:space="preserve"/>
+      </w:r>
+      <w:r>
+        <w:t xml:space="preserve"/>
+        <w:br/>
+        <w:t xml:space="preserve"/>
+      </w:r>
+      <w:r>
+        <w:t xml:space="preserve">Paragraph List (these don't work)</w:t>
+      </w:r>
+      <w:r>
+        <w:t xml:space="preserve"/>
+        <w:br/>
+        <w:t xml:space="preserve"/>
+      </w:r>
+      <w:r>
+        <w:t xml:space="preserve"/>
+        <w:br/>
+        <w:t xml:space="preserve"/>
+      </w:r>
+      <w:r>
+        <w:t xml:space="preserve"/>
+      </w:r>
+      <w:r>
+        <w:tab/>
+      </w:r>
+      <w:r>
+        <w:t xml:space="preserve"> -</w:t>
+      </w:r>
+      <w:r>
+        <w:t xml:space="preserve"/>
+        <w:br/>
+        <w:t xml:space="preserve"/>
+      </w:r>
+      <w:r>
+        <w:t xml:space="preserve"/>
+      </w:r>
+      <w:r>
+        <w:tab/>
+      </w:r>
+      <w:r>
+        <w:t xml:space="preserve"> -</w:t>
+      </w:r>
+      <w:r>
+        <w:t xml:space="preserve">A list item.</w:t>
+      </w:r>
+      <w:r>
+        <w:t xml:space="preserve"/>
+      </w:r>
+      <w:r>
+        <w:tab/>
+      </w:r>
+      <w:r>
+        <w:t xml:space="preserve"> -</w:t>
+      </w:r>
+      <w:r>
+        <w:t xml:space="preserve"/>
+        <w:br/>
+        <w:t xml:space="preserve"/>
+      </w:r>
+      <w:r>
+        <w:t xml:space="preserve"/>
+      </w:r>
+      <w:r>
+        <w:tab/>
+      </w:r>
+      <w:r>
+        <w:t xml:space="preserve"> -</w:t>
+      </w:r>
+      <w:r>
+        <w:t xml:space="preserve">With multiple paragraphs.</w:t>
+      </w:r>
+      <w:r>
+        <w:t xml:space="preserve"/>
+      </w:r>
+      <w:r>
+        <w:tab/>
+      </w:r>
+      <w:r>
+        <w:t xml:space="preserve"> -</w:t>
+      </w:r>
+      <w:r>
+        <w:t xml:space="preserve"/>
+        <w:br/>
+        <w:t xml:space="preserve"/>
+      </w:r>
+      <w:r>
+        <w:t xml:space="preserve"/>
+        <w:br/>
+        <w:t xml:space="preserve"/>
+      </w:r>
+      <w:r>
+        <w:t xml:space="preserve"/>
+      </w:r>
+      <w:r>
+        <w:tab/>
+      </w:r>
+      <w:r>
+        <w:t xml:space="preserve"> -</w:t>
+      </w:r>
+      <w:r>
+        <w:t xml:space="preserve"/>
+        <w:br/>
+        <w:t xml:space="preserve"/>
+      </w:r>
+      <w:r>
+        <w:t xml:space="preserve"/>
+      </w:r>
+      <w:r>
+        <w:tab/>
+      </w:r>
+      <w:r>
+        <w:t xml:space="preserve"> -</w:t>
+      </w:r>
+      <w:r>
+        <w:t xml:space="preserve">Another item in the list.</w:t>
+      </w:r>
+      <w:r>
+        <w:t xml:space="preserve"/>
+      </w:r>
+      <w:r>
+        <w:tab/>
+      </w:r>
+      <w:r>
+        <w:t xml:space="preserve"> -</w:t>
+      </w:r>
+      <w:r>
+        <w:t xml:space="preserve"/>
+        <w:br/>
+        <w:t xml:space="preserve"/>
       </w:r>
       <w:r>
         <w:t xml:space="preserve"/>

</xml_diff>